<commit_message>
Updated with team feedback and additional changes
</commit_message>
<xml_diff>
--- a/doc/release/HPC DME Release Notes 3.22.0.docx
+++ b/doc/release/HPC DME Release Notes 3.22.0.docx
@@ -2769,9 +2769,9 @@
               </w:rPr>
             </w:pPr>
             <w:bookmarkStart w:id="4" w:name="OLE_LINK75"/>
-            <w:bookmarkStart w:id="5" w:name="OLE_LINK7"/>
-            <w:bookmarkStart w:id="6" w:name="OLE_LINK8"/>
-            <w:bookmarkStart w:id="7" w:name="OLE_LINK16"/>
+            <w:bookmarkStart w:id="5" w:name="OLE_LINK16"/>
+            <w:bookmarkStart w:id="6" w:name="OLE_LINK7"/>
+            <w:bookmarkStart w:id="7" w:name="OLE_LINK8"/>
             <w:r>
               <w:rPr>
                 <w:rFonts w:ascii="Aptos" w:hAnsi="Aptos" w:cstheme="minorHAnsi"/>
@@ -2859,6 +2859,7 @@
                 <w:u w:val="single"/>
               </w:rPr>
             </w:pPr>
+            <w:bookmarkStart w:id="10" w:name="OLE_LINK19"/>
             <w:r>
               <w:rPr>
                 <w:rStyle w:val="Strong"/>
@@ -2895,32 +2896,45 @@
               </w:rPr>
               <w:t xml:space="preserve"> and Fixes:</w:t>
             </w:r>
-            <w:bookmarkStart w:id="10" w:name="OLE_LINK25"/>
-            <w:bookmarkStart w:id="11" w:name="OLE_LINK9"/>
-            <w:bookmarkStart w:id="12" w:name="OLE_LINK10"/>
-            <w:bookmarkStart w:id="13" w:name="OLE_LINK1"/>
-            <w:bookmarkStart w:id="14" w:name="OLE_LINK6"/>
-            <w:bookmarkStart w:id="15" w:name="OLE_LINK11"/>
+            <w:bookmarkStart w:id="11" w:name="OLE_LINK25"/>
+            <w:bookmarkStart w:id="12" w:name="OLE_LINK9"/>
+            <w:bookmarkStart w:id="13" w:name="OLE_LINK10"/>
+            <w:bookmarkStart w:id="14" w:name="OLE_LINK1"/>
+            <w:bookmarkStart w:id="15" w:name="OLE_LINK6"/>
+            <w:bookmarkStart w:id="16" w:name="OLE_LINK11"/>
           </w:p>
           <w:p>
             <w:pPr>
               <w:pStyle w:val="paragraph"/>
-              <w:spacing w:before="240" w:beforeAutospacing="0" w:after="0" w:afterAutospacing="0"/>
+              <w:spacing w:before="0" w:beforeAutospacing="0" w:after="120" w:afterAutospacing="0"/>
               <w:textAlignment w:val="baseline"/>
               <w:rPr>
                 <w:rFonts w:ascii="Aptos" w:hAnsi="Aptos" w:cstheme="minorHAnsi"/>
-                <w:color w:val="000000" w:themeColor="text1"/>
-              </w:rPr>
-            </w:pPr>
-            <w:bookmarkStart w:id="16" w:name="OLE_LINK119"/>
-            <w:bookmarkStart w:id="17" w:name="OLE_LINK116"/>
-            <w:bookmarkStart w:id="18" w:name="OLE_LINK13"/>
-            <w:bookmarkStart w:id="19" w:name="OLE_LINK4"/>
-            <w:r>
-              <w:rPr>
-                <w:rFonts w:ascii="Aptos" w:hAnsi="Aptos" w:cstheme="minorHAnsi"/>
                 <w:u w:val="single"/>
               </w:rPr>
+            </w:pPr>
+            <w:bookmarkStart w:id="17" w:name="OLE_LINK119"/>
+            <w:bookmarkStart w:id="18" w:name="OLE_LINK116"/>
+            <w:bookmarkStart w:id="19" w:name="OLE_LINK13"/>
+            <w:bookmarkStart w:id="20" w:name="OLE_LINK4"/>
+            <w:bookmarkStart w:id="21" w:name="OLE_LINK18"/>
+            <w:bookmarkEnd w:id="10"/>
+          </w:p>
+          <w:p>
+            <w:pPr>
+              <w:pStyle w:val="paragraph"/>
+              <w:spacing w:before="0" w:beforeAutospacing="0" w:after="120" w:afterAutospacing="0"/>
+              <w:textAlignment w:val="baseline"/>
+              <w:rPr>
+                <w:rFonts w:ascii="Aptos" w:hAnsi="Aptos" w:cstheme="minorHAnsi"/>
+                <w:color w:val="000000" w:themeColor="text1"/>
+              </w:rPr>
+            </w:pPr>
+            <w:r>
+              <w:rPr>
+                <w:rFonts w:ascii="Aptos" w:hAnsi="Aptos" w:cstheme="minorHAnsi"/>
+                <w:u w:val="single"/>
+              </w:rPr>
               <w:t>HPCDATAMGMT-</w:t>
             </w:r>
             <w:r>
@@ -2982,7 +2996,7 @@
                 <w:color w:val="000000" w:themeColor="text1"/>
                 <w:shd w:val="clear" w:color="auto" w:fill="FFFFFF"/>
               </w:rPr>
-              <w:t xml:space="preserve"> the failed files. Presently, the retry button is available </w:t>
+              <w:t xml:space="preserve"> the failed files. </w:t>
             </w:r>
             <w:r>
               <w:rPr>
@@ -2990,7 +3004,7 @@
                 <w:color w:val="000000" w:themeColor="text1"/>
                 <w:shd w:val="clear" w:color="auto" w:fill="FFFFFF"/>
               </w:rPr>
-              <w:t xml:space="preserve">only for </w:t>
+              <w:t xml:space="preserve"> T</w:t>
             </w:r>
             <w:r>
               <w:rPr>
@@ -2998,209 +3012,251 @@
                 <w:color w:val="000000" w:themeColor="text1"/>
                 <w:shd w:val="clear" w:color="auto" w:fill="FFFFFF"/>
               </w:rPr>
-              <w:t>Globus downloads.</w:t>
-            </w:r>
-            <w:r>
-              <w:rPr>
-                <w:rFonts w:ascii="Segoe UI" w:hAnsi="Segoe UI" w:cs="Segoe UI"/>
+              <w:t xml:space="preserve">he retry button is </w:t>
+            </w:r>
+            <w:r>
+              <w:rPr>
+                <w:rFonts w:ascii="Aptos" w:hAnsi="Aptos" w:cs="Segoe UI"/>
                 <w:color w:val="000000" w:themeColor="text1"/>
                 <w:shd w:val="clear" w:color="auto" w:fill="FFFFFF"/>
               </w:rPr>
+              <w:t xml:space="preserve">also </w:t>
+            </w:r>
+            <w:r>
+              <w:rPr>
+                <w:rFonts w:ascii="Aptos" w:hAnsi="Aptos" w:cs="Segoe UI"/>
+                <w:color w:val="000000" w:themeColor="text1"/>
+                <w:shd w:val="clear" w:color="auto" w:fill="FFFFFF"/>
+              </w:rPr>
+              <w:t xml:space="preserve">available </w:t>
+            </w:r>
+            <w:r>
+              <w:rPr>
+                <w:rFonts w:ascii="Aptos" w:hAnsi="Aptos" w:cs="Segoe UI"/>
+                <w:color w:val="000000" w:themeColor="text1"/>
+                <w:shd w:val="clear" w:color="auto" w:fill="FFFFFF"/>
+              </w:rPr>
+              <w:t xml:space="preserve">for </w:t>
+            </w:r>
+            <w:r>
+              <w:rPr>
+                <w:rFonts w:ascii="Aptos" w:hAnsi="Aptos" w:cs="Segoe UI"/>
+                <w:color w:val="000000" w:themeColor="text1"/>
+                <w:shd w:val="clear" w:color="auto" w:fill="FFFFFF"/>
+              </w:rPr>
+              <w:t>Globus, AWS</w:t>
+            </w:r>
+            <w:r>
+              <w:rPr>
+                <w:rFonts w:ascii="Aptos" w:hAnsi="Aptos" w:cs="Segoe UI"/>
+                <w:color w:val="000000" w:themeColor="text1"/>
+                <w:shd w:val="clear" w:color="auto" w:fill="FFFFFF"/>
+              </w:rPr>
+              <w:t xml:space="preserve"> S3,</w:t>
+            </w:r>
+            <w:r>
+              <w:rPr>
+                <w:rFonts w:ascii="Aptos" w:hAnsi="Aptos" w:cs="Segoe UI"/>
+                <w:color w:val="000000" w:themeColor="text1"/>
+                <w:shd w:val="clear" w:color="auto" w:fill="FFFFFF"/>
+              </w:rPr>
+              <w:t xml:space="preserve"> and dbGaP transfers.</w:t>
+            </w:r>
+          </w:p>
+          <w:p>
+            <w:pPr>
+              <w:pStyle w:val="NormalWeb"/>
+              <w:spacing w:before="0" w:beforeAutospacing="0" w:after="120" w:afterAutospacing="0"/>
+              <w:rPr>
+                <w:rFonts w:ascii="Aptos" w:hAnsi="Aptos" w:cs="Segoe UI"/>
+                <w:color w:val="000000" w:themeColor="text1"/>
+              </w:rPr>
+            </w:pPr>
+            <w:bookmarkStart w:id="22" w:name="OLE_LINK14"/>
+            <w:bookmarkEnd w:id="17"/>
+            <w:r>
+              <w:rPr>
+                <w:rFonts w:ascii="Aptos" w:hAnsi="Aptos" w:cs="Segoe UI"/>
+                <w:color w:val="000000" w:themeColor="text1"/>
+                <w:u w:val="single"/>
+              </w:rPr>
+              <w:t>HPCDATAMGM-</w:t>
+            </w:r>
+            <w:r>
+              <w:rPr>
+                <w:rFonts w:ascii="Aptos" w:hAnsi="Aptos" w:cs="Segoe UI"/>
+                <w:color w:val="000000" w:themeColor="text1"/>
+                <w:u w:val="single"/>
+              </w:rPr>
+              <w:t>21</w:t>
+            </w:r>
+            <w:r>
+              <w:rPr>
+                <w:rFonts w:ascii="Aptos" w:hAnsi="Aptos" w:cs="Segoe UI"/>
+                <w:color w:val="000000" w:themeColor="text1"/>
+                <w:u w:val="single"/>
+              </w:rPr>
+              <w:t>42</w:t>
+            </w:r>
+            <w:r>
+              <w:rPr>
+                <w:rFonts w:ascii="Aptos" w:hAnsi="Aptos" w:cs="Segoe UI"/>
+                <w:color w:val="000000" w:themeColor="text1"/>
+              </w:rPr>
+              <w:t xml:space="preserve">: </w:t>
+            </w:r>
+            <w:bookmarkStart w:id="23" w:name="OLE_LINK28"/>
+            <w:r>
+              <w:rPr>
+                <w:rFonts w:ascii="Aptos" w:hAnsi="Aptos" w:cs="Segoe UI"/>
+                <w:color w:val="000000" w:themeColor="text1"/>
+              </w:rPr>
+              <w:t xml:space="preserve">Redesigned the Google token management </w:t>
+            </w:r>
+            <w:r>
+              <w:rPr>
+                <w:rFonts w:ascii="Aptos" w:hAnsi="Aptos" w:cs="Segoe UI"/>
+                <w:color w:val="000000" w:themeColor="text1"/>
+              </w:rPr>
+              <w:t>logic</w:t>
+            </w:r>
+            <w:r>
+              <w:rPr>
+                <w:rFonts w:ascii="Aptos" w:hAnsi="Aptos" w:cs="Segoe UI"/>
+                <w:color w:val="000000" w:themeColor="text1"/>
+              </w:rPr>
+              <w:t xml:space="preserve"> to </w:t>
+            </w:r>
+            <w:r>
+              <w:rPr>
+                <w:rFonts w:ascii="Aptos" w:hAnsi="Aptos" w:cs="Segoe UI"/>
+                <w:color w:val="000000" w:themeColor="text1"/>
+              </w:rPr>
+              <w:t>address</w:t>
+            </w:r>
+            <w:r>
+              <w:rPr>
+                <w:rFonts w:ascii="Aptos" w:hAnsi="Aptos" w:cs="Segoe UI"/>
+                <w:color w:val="000000" w:themeColor="text1"/>
+              </w:rPr>
+              <w:t xml:space="preserve"> the issue </w:t>
+            </w:r>
+            <w:r>
+              <w:rPr>
+                <w:rFonts w:ascii="Aptos" w:hAnsi="Aptos" w:cs="Segoe UI"/>
+                <w:color w:val="000000" w:themeColor="text1"/>
+              </w:rPr>
+              <w:t xml:space="preserve">of </w:t>
+            </w:r>
+            <w:r>
+              <w:rPr>
+                <w:rFonts w:ascii="Aptos" w:hAnsi="Aptos" w:cs="Segoe UI"/>
+                <w:color w:val="000000" w:themeColor="text1"/>
+              </w:rPr>
+              <w:t>connection timeout</w:t>
+            </w:r>
+            <w:r>
+              <w:rPr>
+                <w:rFonts w:ascii="Aptos" w:hAnsi="Aptos" w:cs="Segoe UI"/>
+                <w:color w:val="000000" w:themeColor="text1"/>
+              </w:rPr>
               <w:t xml:space="preserve"> </w:t>
             </w:r>
-          </w:p>
+            <w:r>
+              <w:rPr>
+                <w:rFonts w:ascii="Aptos" w:hAnsi="Aptos" w:cs="Segoe UI"/>
+                <w:color w:val="000000" w:themeColor="text1"/>
+              </w:rPr>
+              <w:t xml:space="preserve">during </w:t>
+            </w:r>
+            <w:r>
+              <w:rPr>
+                <w:rFonts w:ascii="Aptos" w:hAnsi="Aptos" w:cs="Segoe UI"/>
+                <w:color w:val="000000" w:themeColor="text1"/>
+              </w:rPr>
+              <w:t xml:space="preserve">the </w:t>
+            </w:r>
+            <w:r>
+              <w:rPr>
+                <w:rFonts w:ascii="Aptos" w:hAnsi="Aptos" w:cs="Segoe UI"/>
+                <w:color w:val="000000" w:themeColor="text1"/>
+              </w:rPr>
+              <w:t xml:space="preserve">download </w:t>
+            </w:r>
+            <w:r>
+              <w:rPr>
+                <w:rFonts w:ascii="Aptos" w:hAnsi="Aptos" w:cs="Segoe UI"/>
+                <w:color w:val="000000" w:themeColor="text1"/>
+              </w:rPr>
+              <w:t xml:space="preserve">of files larger than 80 GB </w:t>
+            </w:r>
+            <w:r>
+              <w:rPr>
+                <w:rFonts w:ascii="Aptos" w:hAnsi="Aptos" w:cs="Segoe UI"/>
+                <w:color w:val="000000" w:themeColor="text1"/>
+              </w:rPr>
+              <w:t xml:space="preserve">to Google </w:t>
+            </w:r>
+            <w:r>
+              <w:rPr>
+                <w:rFonts w:ascii="Aptos" w:hAnsi="Aptos" w:cs="Segoe UI"/>
+                <w:color w:val="000000" w:themeColor="text1"/>
+              </w:rPr>
+              <w:t>D</w:t>
+            </w:r>
+            <w:r>
+              <w:rPr>
+                <w:rFonts w:ascii="Aptos" w:hAnsi="Aptos" w:cs="Segoe UI"/>
+                <w:color w:val="000000" w:themeColor="text1"/>
+              </w:rPr>
+              <w:t>rive</w:t>
+            </w:r>
+            <w:r>
+              <w:rPr>
+                <w:rFonts w:ascii="Aptos" w:hAnsi="Aptos" w:cs="Segoe UI"/>
+                <w:color w:val="000000" w:themeColor="text1"/>
+              </w:rPr>
+              <w:t xml:space="preserve">. </w:t>
+            </w:r>
+            <w:bookmarkEnd w:id="23"/>
+          </w:p>
+          <w:p>
+            <w:pPr>
+              <w:spacing w:after="120"/>
+              <w:rPr>
+                <w:rFonts w:ascii="Aptos" w:hAnsi="Aptos"/>
+              </w:rPr>
+            </w:pPr>
+            <w:r>
+              <w:rPr>
+                <w:rFonts w:ascii="Aptos" w:hAnsi="Aptos" w:cs="Segoe UI"/>
+                <w:color w:val="000000" w:themeColor="text1"/>
+                <w:u w:val="single"/>
+              </w:rPr>
+              <w:t>HPCDATAMGM-2151:</w:t>
+            </w:r>
+            <w:r>
+              <w:rPr>
+                <w:rFonts w:ascii="Aptos" w:hAnsi="Aptos" w:cs="Segoe UI"/>
+                <w:color w:val="000000" w:themeColor="text1"/>
+              </w:rPr>
+              <w:t xml:space="preserve"> </w:t>
+            </w:r>
+            <w:bookmarkStart w:id="24" w:name="OLE_LINK17"/>
+            <w:r>
+              <w:rPr>
+                <w:rFonts w:ascii="Aptos" w:hAnsi="Aptos"/>
+              </w:rPr>
+              <w:t>Added an error message in the DME web application to notify users when a download fails because the user has exceeded the daily 750 GB transfer limit imposed by Google for Google Drive accounts.</w:t>
+            </w:r>
+          </w:p>
+          <w:bookmarkEnd w:id="24"/>
           <w:p>
             <w:pPr>
               <w:pStyle w:val="NormalWeb"/>
-              <w:spacing w:before="120" w:beforeAutospacing="0" w:after="120" w:afterAutospacing="0"/>
-              <w:rPr>
-                <w:rFonts w:ascii="Aptos" w:hAnsi="Aptos" w:cs="Segoe UI"/>
-                <w:color w:val="000000" w:themeColor="text1"/>
-              </w:rPr>
-            </w:pPr>
-            <w:bookmarkStart w:id="20" w:name="OLE_LINK14"/>
-            <w:bookmarkEnd w:id="16"/>
-            <w:r>
-              <w:rPr>
-                <w:rFonts w:ascii="Aptos" w:hAnsi="Aptos" w:cs="Segoe UI"/>
-                <w:color w:val="000000" w:themeColor="text1"/>
-                <w:u w:val="single"/>
-              </w:rPr>
-              <w:t>HPCDATAMGM-</w:t>
-            </w:r>
-            <w:r>
-              <w:rPr>
-                <w:rFonts w:ascii="Aptos" w:hAnsi="Aptos" w:cs="Segoe UI"/>
-                <w:color w:val="000000" w:themeColor="text1"/>
-                <w:u w:val="single"/>
-              </w:rPr>
-              <w:t>21</w:t>
-            </w:r>
-            <w:r>
-              <w:rPr>
-                <w:rFonts w:ascii="Aptos" w:hAnsi="Aptos" w:cs="Segoe UI"/>
-                <w:color w:val="000000" w:themeColor="text1"/>
-                <w:u w:val="single"/>
-              </w:rPr>
-              <w:t>42</w:t>
-            </w:r>
-            <w:r>
-              <w:rPr>
-                <w:rFonts w:ascii="Aptos" w:hAnsi="Aptos" w:cs="Segoe UI"/>
-                <w:color w:val="000000" w:themeColor="text1"/>
-              </w:rPr>
-              <w:t xml:space="preserve">: </w:t>
-            </w:r>
-            <w:r>
-              <w:rPr>
-                <w:rFonts w:ascii="Aptos" w:hAnsi="Aptos" w:cs="Segoe UI"/>
-                <w:color w:val="000000" w:themeColor="text1"/>
-              </w:rPr>
-              <w:t xml:space="preserve">Fixed the issue of </w:t>
-            </w:r>
-            <w:r>
-              <w:rPr>
-                <w:rFonts w:ascii="Aptos" w:hAnsi="Aptos" w:cs="Segoe UI"/>
-                <w:color w:val="000000" w:themeColor="text1"/>
-              </w:rPr>
-              <w:t>connection timeout</w:t>
-            </w:r>
-            <w:r>
-              <w:rPr>
-                <w:rFonts w:ascii="Aptos" w:hAnsi="Aptos" w:cs="Segoe UI"/>
-                <w:color w:val="000000" w:themeColor="text1"/>
-              </w:rPr>
-              <w:t xml:space="preserve"> </w:t>
-            </w:r>
-            <w:r>
-              <w:rPr>
-                <w:rFonts w:ascii="Aptos" w:hAnsi="Aptos" w:cs="Segoe UI"/>
-                <w:color w:val="000000" w:themeColor="text1"/>
-              </w:rPr>
-              <w:t xml:space="preserve">during </w:t>
-            </w:r>
-            <w:r>
-              <w:rPr>
-                <w:rFonts w:ascii="Aptos" w:hAnsi="Aptos" w:cs="Segoe UI"/>
-                <w:color w:val="000000" w:themeColor="text1"/>
-              </w:rPr>
-              <w:t xml:space="preserve">the </w:t>
-            </w:r>
-            <w:r>
-              <w:rPr>
-                <w:rFonts w:ascii="Aptos" w:hAnsi="Aptos" w:cs="Segoe UI"/>
-                <w:color w:val="000000" w:themeColor="text1"/>
-              </w:rPr>
-              <w:t xml:space="preserve">download </w:t>
-            </w:r>
-            <w:r>
-              <w:rPr>
-                <w:rFonts w:ascii="Aptos" w:hAnsi="Aptos" w:cs="Segoe UI"/>
-                <w:color w:val="000000" w:themeColor="text1"/>
-              </w:rPr>
-              <w:t xml:space="preserve">of files larger than 80 GB </w:t>
-            </w:r>
-            <w:r>
-              <w:rPr>
-                <w:rFonts w:ascii="Aptos" w:hAnsi="Aptos" w:cs="Segoe UI"/>
-                <w:color w:val="000000" w:themeColor="text1"/>
-              </w:rPr>
-              <w:t xml:space="preserve">to Google </w:t>
-            </w:r>
-            <w:r>
-              <w:rPr>
-                <w:rFonts w:ascii="Aptos" w:hAnsi="Aptos" w:cs="Segoe UI"/>
-                <w:color w:val="000000" w:themeColor="text1"/>
-              </w:rPr>
-              <w:t>D</w:t>
-            </w:r>
-            <w:r>
-              <w:rPr>
-                <w:rFonts w:ascii="Aptos" w:hAnsi="Aptos" w:cs="Segoe UI"/>
-                <w:color w:val="000000" w:themeColor="text1"/>
-              </w:rPr>
-              <w:t>rive</w:t>
-            </w:r>
-            <w:r>
-              <w:rPr>
-                <w:rFonts w:ascii="Aptos" w:hAnsi="Aptos" w:cs="Segoe UI"/>
-                <w:color w:val="000000" w:themeColor="text1"/>
-              </w:rPr>
-              <w:t xml:space="preserve">. </w:t>
-            </w:r>
-          </w:p>
-          <w:p>
-            <w:pPr>
-              <w:pStyle w:val="NormalWeb"/>
-              <w:spacing w:before="120" w:beforeAutospacing="0" w:after="120" w:afterAutospacing="0"/>
-              <w:rPr>
-                <w:rFonts w:ascii="Aptos" w:hAnsi="Aptos" w:cstheme="minorHAnsi"/>
-                <w:color w:val="000000" w:themeColor="text1"/>
-                <w:shd w:val="clear" w:color="auto" w:fill="FFFFFF"/>
-              </w:rPr>
-            </w:pPr>
-            <w:r>
-              <w:rPr>
-                <w:rFonts w:ascii="Aptos" w:hAnsi="Aptos" w:cs="Segoe UI"/>
-                <w:color w:val="000000" w:themeColor="text1"/>
-              </w:rPr>
-              <w:t xml:space="preserve">HPCDATAMGM-2151: </w:t>
-            </w:r>
-            <w:bookmarkStart w:id="21" w:name="OLE_LINK17"/>
-            <w:r>
-              <w:rPr>
-                <w:rFonts w:ascii="Aptos" w:hAnsi="Aptos" w:cstheme="minorHAnsi"/>
-                <w:color w:val="000000" w:themeColor="text1"/>
-              </w:rPr>
-              <w:t xml:space="preserve">Added a new error message in the DME web application </w:t>
-            </w:r>
-            <w:r>
-              <w:rPr>
-                <w:rFonts w:ascii="Aptos" w:hAnsi="Aptos" w:cstheme="minorHAnsi"/>
-                <w:color w:val="000000" w:themeColor="text1"/>
-              </w:rPr>
-              <w:t>during</w:t>
-            </w:r>
-            <w:r>
-              <w:rPr>
-                <w:rFonts w:ascii="Aptos" w:hAnsi="Aptos" w:cstheme="minorHAnsi"/>
-                <w:color w:val="000000" w:themeColor="text1"/>
-              </w:rPr>
-              <w:t xml:space="preserve"> download failure due to the user exceeding the </w:t>
-            </w:r>
-            <w:r>
-              <w:rPr>
-                <w:rFonts w:ascii="Aptos" w:hAnsi="Aptos" w:cstheme="minorHAnsi"/>
-                <w:color w:val="000000" w:themeColor="text1"/>
-                <w:shd w:val="clear" w:color="auto" w:fill="FFFFFF"/>
-              </w:rPr>
-              <w:t xml:space="preserve">daily limit of 750 GB allowed </w:t>
-            </w:r>
-            <w:r>
-              <w:rPr>
-                <w:rFonts w:ascii="Aptos" w:hAnsi="Aptos" w:cstheme="minorHAnsi"/>
-                <w:color w:val="000000" w:themeColor="text1"/>
-                <w:shd w:val="clear" w:color="auto" w:fill="FFFFFF"/>
-              </w:rPr>
-              <w:t>by Google to</w:t>
-            </w:r>
-            <w:r>
-              <w:rPr>
-                <w:rFonts w:ascii="Aptos" w:hAnsi="Aptos" w:cstheme="minorHAnsi"/>
-                <w:color w:val="000000" w:themeColor="text1"/>
-                <w:shd w:val="clear" w:color="auto" w:fill="FFFFFF"/>
-              </w:rPr>
-              <w:t xml:space="preserve"> transfer data to a Google Drive account.  </w:t>
-            </w:r>
-          </w:p>
-          <w:bookmarkEnd w:id="21"/>
-          <w:p>
-            <w:pPr>
-              <w:pStyle w:val="NormalWeb"/>
-              <w:spacing w:before="120" w:beforeAutospacing="0" w:after="120" w:afterAutospacing="0"/>
-              <w:rPr>
-                <w:rFonts w:ascii="Aptos" w:hAnsi="Aptos" w:cstheme="minorHAnsi"/>
-                <w:color w:val="000000" w:themeColor="text1"/>
+              <w:spacing w:before="0" w:beforeAutospacing="0" w:after="120" w:afterAutospacing="0"/>
+              <w:rPr>
+                <w:color w:val="000000"/>
               </w:rPr>
             </w:pPr>
             <w:r>
@@ -3218,34 +3274,51 @@
                 <w:color w:val="000000" w:themeColor="text1"/>
                 <w:shd w:val="clear" w:color="auto" w:fill="FFFFFF"/>
               </w:rPr>
-              <w:t xml:space="preserve"> Fixed the issue of error while deleting an externally linked file due to residual metadata in the S3 storage.</w:t>
-            </w:r>
-          </w:p>
-          <w:bookmarkEnd w:id="10"/>
+              <w:t xml:space="preserve"> </w:t>
+            </w:r>
+            <w:r>
+              <w:rPr>
+                <w:rFonts w:ascii="Aptos" w:hAnsi="Aptos" w:cstheme="minorHAnsi"/>
+                <w:color w:val="000000" w:themeColor="text1"/>
+                <w:shd w:val="clear" w:color="auto" w:fill="FFFFFF"/>
+              </w:rPr>
+              <w:t xml:space="preserve"> </w:t>
+            </w:r>
+            <w:r>
+              <w:rPr>
+                <w:rFonts w:ascii="Aptos" w:hAnsi="Aptos"/>
+                <w:color w:val="000000"/>
+                <w:shd w:val="clear" w:color="auto" w:fill="FFFFFF"/>
+              </w:rPr>
+              <w:t>Fixed the issue with the deletion of an externally linked file due to residual metadata remaining in the S3 storage.</w:t>
+            </w:r>
+          </w:p>
           <w:bookmarkEnd w:id="11"/>
           <w:bookmarkEnd w:id="12"/>
           <w:bookmarkEnd w:id="13"/>
           <w:bookmarkEnd w:id="14"/>
           <w:bookmarkEnd w:id="15"/>
-          <w:bookmarkEnd w:id="17"/>
+          <w:bookmarkEnd w:id="16"/>
           <w:bookmarkEnd w:id="18"/>
-          <w:bookmarkEnd w:id="20"/>
-          <w:p>
-            <w:pPr>
-              <w:rPr>
-                <w:rFonts w:ascii="Aptos" w:hAnsi="Aptos"/>
-                <w:color w:val="0E101A"/>
-              </w:rPr>
-            </w:pPr>
-            <w:r>
+          <w:bookmarkEnd w:id="19"/>
+          <w:bookmarkEnd w:id="22"/>
+          <w:p>
+            <w:pPr>
               <w:rPr>
                 <w:rFonts w:ascii="Aptos" w:hAnsi="Aptos"/>
                 <w:b/>
                 <w:bCs/>
                 <w:u w:val="single"/>
               </w:rPr>
-              <w:t>Operation</w:t>
-            </w:r>
+            </w:pPr>
+          </w:p>
+          <w:p>
+            <w:pPr>
+              <w:rPr>
+                <w:rFonts w:ascii="Aptos" w:hAnsi="Aptos"/>
+                <w:color w:val="0E101A"/>
+              </w:rPr>
+            </w:pPr>
             <w:r>
               <w:rPr>
                 <w:rFonts w:ascii="Aptos" w:hAnsi="Aptos"/>
@@ -3253,7 +3326,7 @@
                 <w:bCs/>
                 <w:u w:val="single"/>
               </w:rPr>
-              <w:t>s</w:t>
+              <w:t>Operatio</w:t>
             </w:r>
             <w:r>
               <w:rPr>
@@ -3262,7 +3335,7 @@
                 <w:bCs/>
                 <w:u w:val="single"/>
               </w:rPr>
-              <w:t xml:space="preserve"> and System Performance</w:t>
+              <w:t>ns</w:t>
             </w:r>
             <w:r>
               <w:rPr>
@@ -3271,6 +3344,15 @@
                 <w:bCs/>
                 <w:u w:val="single"/>
               </w:rPr>
+              <w:t xml:space="preserve"> and System Performance</w:t>
+            </w:r>
+            <w:r>
+              <w:rPr>
+                <w:rFonts w:ascii="Aptos" w:hAnsi="Aptos"/>
+                <w:b/>
+                <w:bCs/>
+                <w:u w:val="single"/>
+              </w:rPr>
               <w:t>:</w:t>
             </w:r>
             <w:r>
@@ -3280,21 +3362,12 @@
               </w:rPr>
               <w:t> </w:t>
             </w:r>
-            <w:bookmarkStart w:id="22" w:name="OLE_LINK2"/>
-            <w:bookmarkStart w:id="23" w:name="OLE_LINK26"/>
-            <w:bookmarkStart w:id="24" w:name="OLE_LINK76"/>
-            <w:bookmarkStart w:id="25" w:name="OLE_LINK24"/>
-            <w:bookmarkStart w:id="26" w:name="OLE_LINK36"/>
-          </w:p>
-          <w:bookmarkEnd w:id="4"/>
-          <w:bookmarkEnd w:id="8"/>
-          <w:bookmarkEnd w:id="9"/>
-          <w:bookmarkEnd w:id="19"/>
-          <w:bookmarkEnd w:id="22"/>
-          <w:bookmarkEnd w:id="23"/>
-          <w:bookmarkEnd w:id="24"/>
-          <w:bookmarkEnd w:id="25"/>
-          <w:bookmarkEnd w:id="26"/>
+            <w:bookmarkStart w:id="25" w:name="OLE_LINK2"/>
+            <w:bookmarkStart w:id="26" w:name="OLE_LINK26"/>
+            <w:bookmarkStart w:id="27" w:name="OLE_LINK76"/>
+            <w:bookmarkStart w:id="28" w:name="OLE_LINK24"/>
+            <w:bookmarkStart w:id="29" w:name="OLE_LINK36"/>
+          </w:p>
           <w:p>
             <w:pPr>
               <w:pStyle w:val="NormalWeb"/>
@@ -3302,21 +3375,33 @@
               <w:spacing w:before="0" w:beforeAutospacing="0" w:after="0" w:afterAutospacing="0"/>
               <w:rPr>
                 <w:rFonts w:ascii="Aptos" w:hAnsi="Aptos" w:cs="Segoe UI"/>
-                <w:color w:val="172B4D"/>
-              </w:rPr>
-            </w:pPr>
+                <w:color w:val="000000" w:themeColor="text1"/>
+                <w:shd w:val="clear" w:color="auto" w:fill="FFFFFF"/>
+              </w:rPr>
+            </w:pPr>
+            <w:bookmarkStart w:id="30" w:name="OLE_LINK15"/>
+            <w:bookmarkEnd w:id="4"/>
+            <w:bookmarkEnd w:id="8"/>
+            <w:bookmarkEnd w:id="9"/>
+            <w:bookmarkEnd w:id="20"/>
+            <w:bookmarkEnd w:id="25"/>
+            <w:bookmarkEnd w:id="26"/>
+            <w:bookmarkEnd w:id="27"/>
+            <w:bookmarkEnd w:id="28"/>
+            <w:bookmarkEnd w:id="29"/>
           </w:p>
           <w:p>
             <w:pPr>
               <w:pStyle w:val="NormalWeb"/>
               <w:shd w:val="clear" w:color="auto" w:fill="FFFFFF"/>
-              <w:spacing w:before="0" w:beforeAutospacing="0" w:after="0" w:afterAutospacing="0"/>
+              <w:spacing w:before="0" w:beforeAutospacing="0" w:after="120" w:afterAutospacing="0"/>
               <w:rPr>
                 <w:rFonts w:ascii="Aptos" w:hAnsi="Aptos" w:cs="Segoe UI"/>
                 <w:color w:val="000000" w:themeColor="text1"/>
                 <w:shd w:val="clear" w:color="auto" w:fill="FFFFFF"/>
               </w:rPr>
             </w:pPr>
+            <w:bookmarkStart w:id="31" w:name="OLE_LINK22"/>
             <w:r>
               <w:rPr>
                 <w:rFonts w:ascii="Aptos" w:hAnsi="Aptos" w:cs="Segoe UI"/>
@@ -3324,7 +3409,7 @@
                 <w:u w:val="single"/>
                 <w:shd w:val="clear" w:color="auto" w:fill="FFFFFF"/>
               </w:rPr>
-              <w:t>HPCDATAMGM-21</w:t>
+              <w:t>HPCDATAMGM-</w:t>
             </w:r>
             <w:r>
               <w:rPr>
@@ -3333,7 +3418,7 @@
                 <w:u w:val="single"/>
                 <w:shd w:val="clear" w:color="auto" w:fill="FFFFFF"/>
               </w:rPr>
-              <w:t>50</w:t>
+              <w:t>2149</w:t>
             </w:r>
             <w:r>
               <w:rPr>
@@ -3343,14 +3428,14 @@
               </w:rPr>
               <w:t xml:space="preserve">: </w:t>
             </w:r>
-            <w:bookmarkStart w:id="27" w:name="OLE_LINK15"/>
+            <w:bookmarkStart w:id="32" w:name="OLE_LINK20"/>
             <w:r>
               <w:rPr>
                 <w:rFonts w:ascii="Aptos" w:hAnsi="Aptos" w:cs="Segoe UI"/>
                 <w:color w:val="000000" w:themeColor="text1"/>
                 <w:shd w:val="clear" w:color="auto" w:fill="FFFFFF"/>
               </w:rPr>
-              <w:t xml:space="preserve">Remediated the security vulnerability flagged by the Nessus scan </w:t>
+              <w:t>O</w:t>
             </w:r>
             <w:r>
               <w:rPr>
@@ -3358,7 +3443,7 @@
                 <w:color w:val="000000" w:themeColor="text1"/>
                 <w:shd w:val="clear" w:color="auto" w:fill="FFFFFF"/>
               </w:rPr>
-              <w:t>on an Apache library jar in the DME API and workflow servers</w:t>
+              <w:t>ptimized</w:t>
             </w:r>
             <w:r>
               <w:rPr>
@@ -3366,21 +3451,269 @@
                 <w:color w:val="000000" w:themeColor="text1"/>
                 <w:shd w:val="clear" w:color="auto" w:fill="FFFFFF"/>
               </w:rPr>
-              <w:t>.</w:t>
+              <w:t xml:space="preserve"> the query for the </w:t>
+            </w:r>
+            <w:r>
+              <w:rPr>
+                <w:rFonts w:ascii="Aptos" w:hAnsi="Aptos" w:cs="Segoe UI"/>
+                <w:color w:val="000000" w:themeColor="text1"/>
+                <w:shd w:val="clear" w:color="auto" w:fill="FFFFFF"/>
+              </w:rPr>
+              <w:t>creation</w:t>
+            </w:r>
+            <w:r>
+              <w:rPr>
+                <w:rFonts w:ascii="Aptos" w:hAnsi="Aptos" w:cs="Segoe UI"/>
+                <w:color w:val="000000" w:themeColor="text1"/>
+                <w:shd w:val="clear" w:color="auto" w:fill="FFFFFF"/>
+              </w:rPr>
+              <w:t xml:space="preserve"> of the </w:t>
+            </w:r>
+            <w:r>
+              <w:rPr>
+                <w:rFonts w:ascii="Aptos" w:hAnsi="Aptos" w:cs="Segoe UI"/>
+                <w:color w:val="000000" w:themeColor="text1"/>
+                <w:shd w:val="clear" w:color="auto" w:fill="FFFFFF"/>
+              </w:rPr>
+              <w:t>materialized view</w:t>
+            </w:r>
+            <w:r>
+              <w:rPr>
+                <w:rFonts w:ascii="Aptos" w:hAnsi="Aptos" w:cs="Segoe UI"/>
+                <w:color w:val="000000" w:themeColor="text1"/>
+                <w:shd w:val="clear" w:color="auto" w:fill="FFFFFF"/>
+              </w:rPr>
+              <w:t xml:space="preserve"> for </w:t>
+            </w:r>
+            <w:r>
+              <w:rPr>
+                <w:rFonts w:ascii="Aptos" w:hAnsi="Aptos" w:cs="Segoe UI"/>
+                <w:color w:val="000000" w:themeColor="text1"/>
+                <w:shd w:val="clear" w:color="auto" w:fill="FFFFFF"/>
+              </w:rPr>
+              <w:t>data object</w:t>
+            </w:r>
+            <w:r>
+              <w:rPr>
+                <w:rFonts w:ascii="Aptos" w:hAnsi="Aptos" w:cs="Segoe UI"/>
+                <w:color w:val="000000" w:themeColor="text1"/>
+                <w:shd w:val="clear" w:color="auto" w:fill="FFFFFF"/>
+              </w:rPr>
+              <w:t xml:space="preserve"> </w:t>
+            </w:r>
+            <w:r>
+              <w:rPr>
+                <w:rFonts w:ascii="Aptos" w:hAnsi="Aptos" w:cs="Segoe UI"/>
+                <w:color w:val="000000" w:themeColor="text1"/>
+                <w:shd w:val="clear" w:color="auto" w:fill="FFFFFF"/>
+              </w:rPr>
+              <w:t>search</w:t>
+            </w:r>
+            <w:r>
+              <w:rPr>
+                <w:rFonts w:ascii="Aptos" w:hAnsi="Aptos" w:cs="Segoe UI"/>
+                <w:color w:val="000000" w:themeColor="text1"/>
+                <w:shd w:val="clear" w:color="auto" w:fill="FFFFFF"/>
+              </w:rPr>
+              <w:t>es</w:t>
+            </w:r>
+            <w:r>
+              <w:rPr>
+                <w:rFonts w:ascii="Aptos" w:hAnsi="Aptos" w:cs="Segoe UI"/>
+                <w:color w:val="000000" w:themeColor="text1"/>
+                <w:shd w:val="clear" w:color="auto" w:fill="FFFFFF"/>
+              </w:rPr>
+              <w:t xml:space="preserve"> </w:t>
+            </w:r>
+            <w:r>
+              <w:rPr>
+                <w:rFonts w:ascii="Aptos" w:hAnsi="Aptos" w:cs="Segoe UI"/>
+                <w:color w:val="000000" w:themeColor="text1"/>
+                <w:shd w:val="clear" w:color="auto" w:fill="FFFFFF"/>
+              </w:rPr>
+              <w:t xml:space="preserve">to reduce the refresh only time </w:t>
+            </w:r>
+            <w:r>
+              <w:rPr>
+                <w:rFonts w:ascii="Aptos" w:hAnsi="Aptos" w:cs="Segoe UI"/>
+                <w:color w:val="000000" w:themeColor="text1"/>
+                <w:shd w:val="clear" w:color="auto" w:fill="FFFFFF"/>
+              </w:rPr>
+              <w:t>from 2.17 hours to 46 minutes</w:t>
+            </w:r>
+            <w:r>
+              <w:rPr>
+                <w:rFonts w:ascii="Aptos" w:hAnsi="Aptos" w:cs="Segoe UI"/>
+                <w:color w:val="000000" w:themeColor="text1"/>
+                <w:shd w:val="clear" w:color="auto" w:fill="FFFFFF"/>
+              </w:rPr>
+              <w:t>. This is part of the ongoing effort to enhance data availability</w:t>
+            </w:r>
+            <w:r>
+              <w:rPr>
+                <w:rFonts w:ascii="Aptos" w:hAnsi="Aptos" w:cs="Segoe UI"/>
+                <w:color w:val="000000" w:themeColor="text1"/>
+                <w:shd w:val="clear" w:color="auto" w:fill="FFFFFF"/>
+              </w:rPr>
+              <w:t xml:space="preserve"> and optimize system resource</w:t>
+            </w:r>
+            <w:r>
+              <w:rPr>
+                <w:rFonts w:ascii="Aptos" w:hAnsi="Aptos" w:cs="Segoe UI"/>
+                <w:color w:val="000000" w:themeColor="text1"/>
+                <w:shd w:val="clear" w:color="auto" w:fill="FFFFFF"/>
+              </w:rPr>
+              <w:t xml:space="preserve"> usage.</w:t>
             </w:r>
           </w:p>
           <w:p>
             <w:pPr>
               <w:pStyle w:val="NormalWeb"/>
               <w:shd w:val="clear" w:color="auto" w:fill="FFFFFF"/>
-              <w:spacing w:before="0" w:beforeAutospacing="0" w:after="0" w:afterAutospacing="0"/>
+              <w:spacing w:before="0" w:beforeAutospacing="0" w:after="120" w:afterAutospacing="0"/>
               <w:rPr>
                 <w:rFonts w:ascii="Aptos" w:hAnsi="Aptos" w:cs="Segoe UI"/>
                 <w:color w:val="000000" w:themeColor="text1"/>
                 <w:shd w:val="clear" w:color="auto" w:fill="FFFFFF"/>
               </w:rPr>
             </w:pPr>
-          </w:p>
+            <w:r>
+              <w:rPr>
+                <w:rFonts w:ascii="Aptos" w:hAnsi="Aptos" w:cs="Segoe UI"/>
+                <w:color w:val="000000" w:themeColor="text1"/>
+                <w:u w:val="single"/>
+                <w:shd w:val="clear" w:color="auto" w:fill="FFFFFF"/>
+              </w:rPr>
+              <w:t>HPCDATAMGM-2145</w:t>
+            </w:r>
+            <w:r>
+              <w:rPr>
+                <w:rFonts w:ascii="Aptos" w:hAnsi="Aptos" w:cs="Segoe UI"/>
+                <w:color w:val="000000" w:themeColor="text1"/>
+                <w:shd w:val="clear" w:color="auto" w:fill="FFFFFF"/>
+              </w:rPr>
+              <w:t xml:space="preserve">: Optimized the </w:t>
+            </w:r>
+            <w:r>
+              <w:rPr>
+                <w:rFonts w:ascii="Aptos" w:hAnsi="Aptos" w:cs="Segoe UI"/>
+                <w:color w:val="000000" w:themeColor="text1"/>
+                <w:shd w:val="clear" w:color="auto" w:fill="FFFFFF"/>
+              </w:rPr>
+              <w:t xml:space="preserve">query for the creation of the </w:t>
+            </w:r>
+            <w:r>
+              <w:rPr>
+                <w:rFonts w:ascii="Aptos" w:hAnsi="Aptos" w:cs="Segoe UI"/>
+                <w:color w:val="000000" w:themeColor="text1"/>
+                <w:shd w:val="clear" w:color="auto" w:fill="FFFFFF"/>
+              </w:rPr>
+              <w:t xml:space="preserve">materialized view </w:t>
+            </w:r>
+            <w:r>
+              <w:rPr>
+                <w:rFonts w:ascii="Aptos" w:hAnsi="Aptos" w:cs="Segoe UI"/>
+                <w:color w:val="000000" w:themeColor="text1"/>
+                <w:shd w:val="clear" w:color="auto" w:fill="FFFFFF"/>
+              </w:rPr>
+              <w:t xml:space="preserve">and indexes for </w:t>
+            </w:r>
+            <w:r>
+              <w:rPr>
+                <w:rFonts w:ascii="Aptos" w:hAnsi="Aptos" w:cs="Segoe UI"/>
+                <w:color w:val="000000" w:themeColor="text1"/>
+                <w:shd w:val="clear" w:color="auto" w:fill="FFFFFF"/>
+              </w:rPr>
+              <w:t xml:space="preserve">collection searches </w:t>
+            </w:r>
+            <w:r>
+              <w:rPr>
+                <w:rFonts w:ascii="Aptos" w:hAnsi="Aptos" w:cs="Segoe UI"/>
+                <w:color w:val="000000" w:themeColor="text1"/>
+                <w:shd w:val="clear" w:color="auto" w:fill="FFFFFF"/>
+              </w:rPr>
+              <w:t xml:space="preserve">to reduce the total refresh time </w:t>
+            </w:r>
+            <w:r>
+              <w:rPr>
+                <w:rFonts w:ascii="Aptos" w:hAnsi="Aptos" w:cs="Segoe UI"/>
+                <w:color w:val="000000" w:themeColor="text1"/>
+                <w:shd w:val="clear" w:color="auto" w:fill="FFFFFF"/>
+              </w:rPr>
+              <w:t xml:space="preserve">with indexes </w:t>
+            </w:r>
+            <w:r>
+              <w:rPr>
+                <w:rFonts w:ascii="Aptos" w:hAnsi="Aptos" w:cs="Segoe UI"/>
+                <w:color w:val="000000" w:themeColor="text1"/>
+                <w:shd w:val="clear" w:color="auto" w:fill="FFFFFF"/>
+              </w:rPr>
+              <w:t>from 40 to 25</w:t>
+            </w:r>
+            <w:r>
+              <w:rPr>
+                <w:rFonts w:ascii="Aptos" w:hAnsi="Aptos" w:cs="Segoe UI"/>
+                <w:color w:val="000000" w:themeColor="text1"/>
+                <w:shd w:val="clear" w:color="auto" w:fill="FFFFFF"/>
+              </w:rPr>
+              <w:t xml:space="preserve"> minutes. </w:t>
+            </w:r>
+          </w:p>
+          <w:p>
+            <w:pPr>
+              <w:pStyle w:val="NormalWeb"/>
+              <w:shd w:val="clear" w:color="auto" w:fill="FFFFFF"/>
+              <w:spacing w:before="0" w:beforeAutospacing="0" w:after="120" w:afterAutospacing="0"/>
+              <w:rPr>
+                <w:rFonts w:ascii="Aptos" w:hAnsi="Aptos" w:cs="Segoe UI"/>
+                <w:color w:val="000000" w:themeColor="text1"/>
+                <w:shd w:val="clear" w:color="auto" w:fill="FFFFFF"/>
+              </w:rPr>
+            </w:pPr>
+            <w:r>
+              <w:rPr>
+                <w:rFonts w:ascii="Aptos" w:hAnsi="Aptos" w:cs="Segoe UI"/>
+                <w:color w:val="000000" w:themeColor="text1"/>
+                <w:u w:val="single"/>
+                <w:shd w:val="clear" w:color="auto" w:fill="FFFFFF"/>
+              </w:rPr>
+              <w:t>HPCDATAMGM-21</w:t>
+            </w:r>
+            <w:r>
+              <w:rPr>
+                <w:rFonts w:ascii="Aptos" w:hAnsi="Aptos" w:cs="Segoe UI"/>
+                <w:color w:val="000000" w:themeColor="text1"/>
+                <w:u w:val="single"/>
+                <w:shd w:val="clear" w:color="auto" w:fill="FFFFFF"/>
+              </w:rPr>
+              <w:t>50</w:t>
+            </w:r>
+            <w:r>
+              <w:rPr>
+                <w:rFonts w:ascii="Aptos" w:hAnsi="Aptos" w:cs="Segoe UI"/>
+                <w:color w:val="000000" w:themeColor="text1"/>
+                <w:shd w:val="clear" w:color="auto" w:fill="FFFFFF"/>
+              </w:rPr>
+              <w:t xml:space="preserve">: Remediated the security vulnerability flagged by the Nessus scan </w:t>
+            </w:r>
+            <w:r>
+              <w:rPr>
+                <w:rFonts w:ascii="Aptos" w:hAnsi="Aptos" w:cs="Segoe UI"/>
+                <w:color w:val="000000" w:themeColor="text1"/>
+                <w:shd w:val="clear" w:color="auto" w:fill="FFFFFF"/>
+              </w:rPr>
+              <w:t>on an Apache library jar in the DME API and workflow servers</w:t>
+            </w:r>
+            <w:r>
+              <w:rPr>
+                <w:rFonts w:ascii="Aptos" w:hAnsi="Aptos" w:cs="Segoe UI"/>
+                <w:color w:val="000000" w:themeColor="text1"/>
+                <w:shd w:val="clear" w:color="auto" w:fill="FFFFFF"/>
+              </w:rPr>
+              <w:t>.</w:t>
+            </w:r>
+          </w:p>
+          <w:bookmarkEnd w:id="31"/>
           <w:p>
             <w:pPr>
               <w:pStyle w:val="NormalWeb"/>
@@ -3393,106 +3726,24 @@
                 <w:szCs w:val="21"/>
               </w:rPr>
             </w:pPr>
-            <w:r>
-              <w:rPr>
-                <w:rFonts w:ascii="Aptos" w:hAnsi="Aptos" w:cs="Segoe UI"/>
-                <w:color w:val="000000" w:themeColor="text1"/>
-                <w:u w:val="single"/>
-                <w:shd w:val="clear" w:color="auto" w:fill="FFFFFF"/>
-              </w:rPr>
-              <w:t>HPCDATAMGM-2145</w:t>
-            </w:r>
-            <w:r>
-              <w:rPr>
-                <w:rFonts w:ascii="Aptos" w:hAnsi="Aptos" w:cs="Segoe UI"/>
-                <w:color w:val="000000" w:themeColor="text1"/>
-                <w:shd w:val="clear" w:color="auto" w:fill="FFFFFF"/>
-              </w:rPr>
-              <w:t xml:space="preserve">: </w:t>
-            </w:r>
-            <w:r>
-              <w:rPr>
-                <w:rFonts w:ascii="Aptos" w:hAnsi="Aptos" w:cs="Segoe UI"/>
-                <w:color w:val="000000" w:themeColor="text1"/>
-                <w:shd w:val="clear" w:color="auto" w:fill="FFFFFF"/>
-              </w:rPr>
-              <w:t xml:space="preserve">Optimized the query for the creation of the </w:t>
-            </w:r>
-            <w:r>
-              <w:rPr>
-                <w:rFonts w:ascii="Aptos" w:hAnsi="Aptos" w:cs="Segoe UI"/>
-                <w:color w:val="000000" w:themeColor="text1"/>
-                <w:shd w:val="clear" w:color="auto" w:fill="FFFFFF"/>
-              </w:rPr>
-              <w:t>materialized view</w:t>
-            </w:r>
-            <w:r>
-              <w:rPr>
-                <w:rFonts w:ascii="Aptos" w:hAnsi="Aptos" w:cs="Segoe UI"/>
-                <w:color w:val="000000" w:themeColor="text1"/>
-                <w:shd w:val="clear" w:color="auto" w:fill="FFFFFF"/>
-              </w:rPr>
-              <w:t xml:space="preserve"> for collection search</w:t>
-            </w:r>
-            <w:r>
-              <w:rPr>
-                <w:rFonts w:ascii="Aptos" w:hAnsi="Aptos" w:cs="Segoe UI"/>
-                <w:color w:val="000000" w:themeColor="text1"/>
-                <w:shd w:val="clear" w:color="auto" w:fill="FFFFFF"/>
-              </w:rPr>
-              <w:t>es</w:t>
-            </w:r>
-            <w:r>
-              <w:rPr>
-                <w:rFonts w:ascii="Aptos" w:hAnsi="Aptos" w:cs="Segoe UI"/>
-                <w:color w:val="000000" w:themeColor="text1"/>
-                <w:shd w:val="clear" w:color="auto" w:fill="FFFFFF"/>
-              </w:rPr>
-              <w:t xml:space="preserve"> to </w:t>
-            </w:r>
-            <w:r>
-              <w:rPr>
-                <w:rFonts w:ascii="Aptos" w:hAnsi="Aptos" w:cs="Segoe UI"/>
-                <w:color w:val="000000" w:themeColor="text1"/>
-                <w:shd w:val="clear" w:color="auto" w:fill="FFFFFF"/>
-              </w:rPr>
-              <w:t>r</w:t>
-            </w:r>
-            <w:r>
-              <w:rPr>
-                <w:rFonts w:ascii="Aptos" w:hAnsi="Aptos" w:cs="Segoe UI"/>
-                <w:color w:val="000000" w:themeColor="text1"/>
-                <w:shd w:val="clear" w:color="auto" w:fill="FFFFFF"/>
-              </w:rPr>
-              <w:t>educe the refresh time from 40 to 20 minutes</w:t>
-            </w:r>
-            <w:r>
-              <w:rPr>
-                <w:rFonts w:ascii="Aptos" w:hAnsi="Aptos" w:cs="Segoe UI"/>
-                <w:color w:val="000000" w:themeColor="text1"/>
-                <w:shd w:val="clear" w:color="auto" w:fill="FFFFFF"/>
-              </w:rPr>
-              <w:t>. This is part of the ongoing effort to enhance data availability</w:t>
-            </w:r>
-            <w:r>
-              <w:rPr>
-                <w:rFonts w:ascii="Aptos" w:hAnsi="Aptos" w:cs="Segoe UI"/>
-                <w:color w:val="000000" w:themeColor="text1"/>
-                <w:shd w:val="clear" w:color="auto" w:fill="FFFFFF"/>
-              </w:rPr>
-              <w:t>.</w:t>
-            </w:r>
-            <w:r>
-              <w:rPr>
-                <w:rFonts w:ascii="Aptos" w:hAnsi="Aptos" w:cs="Segoe UI"/>
-                <w:color w:val="000000" w:themeColor="text1"/>
-                <w:shd w:val="clear" w:color="auto" w:fill="FFFFFF"/>
-              </w:rPr>
-              <w:t xml:space="preserve"> </w:t>
-            </w:r>
+          </w:p>
+          <w:p>
+            <w:pPr>
+              <w:pStyle w:val="NormalWeb"/>
+              <w:shd w:val="clear" w:color="auto" w:fill="FFFFFF"/>
+              <w:spacing w:before="0" w:beforeAutospacing="0" w:after="0" w:afterAutospacing="0"/>
+              <w:rPr>
+                <w:rFonts w:ascii="Segoe UI" w:hAnsi="Segoe UI" w:cs="Segoe UI"/>
+                <w:color w:val="172B4D"/>
+                <w:sz w:val="21"/>
+                <w:szCs w:val="21"/>
+              </w:rPr>
+            </w:pPr>
           </w:p>
           <w:bookmarkEnd w:id="0"/>
-          <w:bookmarkEnd w:id="27"/>
+          <w:bookmarkEnd w:id="21"/>
+          <w:bookmarkEnd w:id="30"/>
+          <w:bookmarkEnd w:id="32"/>
           <w:p>
             <w:pPr>
               <w:jc w:val="both"/>
@@ -3501,7 +3752,7 @@
               </w:rPr>
             </w:pPr>
           </w:p>
-          <w:bookmarkEnd w:id="7"/>
+          <w:bookmarkEnd w:id="5"/>
           <w:p>
             <w:pPr>
               <w:pStyle w:val="Heading1"/>
@@ -3525,7 +3776,7 @@
                 <w:szCs w:val="22"/>
               </w:rPr>
             </w:pPr>
-            <w:bookmarkStart w:id="28" w:name="OLE_LINK5"/>
+            <w:bookmarkStart w:id="33" w:name="OLE_LINK5"/>
           </w:p>
           <w:p>
             <w:pPr>
@@ -3816,7 +4067,6 @@
                 <w:sz w:val="22"/>
                 <w:szCs w:val="22"/>
               </w:rPr>
-              <w:lastRenderedPageBreak/>
               <w:t>The DME API server keystore </w:t>
             </w:r>
             <w:r>
@@ -3959,9 +4209,9 @@
           </w:p>
           <w:bookmarkEnd w:id="1"/>
           <w:bookmarkEnd w:id="2"/>
-          <w:bookmarkEnd w:id="5"/>
           <w:bookmarkEnd w:id="6"/>
-          <w:bookmarkEnd w:id="28"/>
+          <w:bookmarkEnd w:id="7"/>
+          <w:bookmarkEnd w:id="33"/>
           <w:p>
             <w:pPr>
               <w:rPr>
@@ -5463,7 +5713,7 @@
   <w:style w:type="paragraph" w:default="1" w:styleId="Normal">
     <w:name w:val="Normal"/>
     <w:qFormat/>
-    <w:rsid w:val="008F4777"/>
+    <w:rsid w:val="00163104"/>
     <w:pPr>
       <w:spacing w:after="0" w:line="240" w:lineRule="auto"/>
     </w:pPr>

</xml_diff>

<commit_message>
Additional changes to release notes
</commit_message>
<xml_diff>
--- a/doc/release/HPC DME Release Notes 3.22.0.docx
+++ b/doc/release/HPC DME Release Notes 3.22.0.docx
@@ -2980,7 +2980,23 @@
                 <w:color w:val="000000" w:themeColor="text1"/>
                 <w:shd w:val="clear" w:color="auto" w:fill="FFFFFF"/>
               </w:rPr>
-              <w:t xml:space="preserve"> the ability to retry a failed Google Drive download transaction from the DME web application. This feature will enable users to easily re-attempt download</w:t>
+              <w:t xml:space="preserve"> the ability to retry a failed Google Drive download transaction from the DME web application. This feature will enable users to</w:t>
+            </w:r>
+            <w:r>
+              <w:rPr>
+                <w:rFonts w:ascii="Aptos" w:hAnsi="Aptos" w:cs="Segoe UI"/>
+                <w:color w:val="000000" w:themeColor="text1"/>
+                <w:shd w:val="clear" w:color="auto" w:fill="FFFFFF"/>
+              </w:rPr>
+              <w:t xml:space="preserve"> </w:t>
+            </w:r>
+            <w:r>
+              <w:rPr>
+                <w:rFonts w:ascii="Aptos" w:hAnsi="Aptos" w:cs="Segoe UI"/>
+                <w:color w:val="000000" w:themeColor="text1"/>
+                <w:shd w:val="clear" w:color="auto" w:fill="FFFFFF"/>
+              </w:rPr>
+              <w:t>re-attempt download</w:t>
             </w:r>
             <w:r>
               <w:rPr>
@@ -2996,15 +3012,65 @@
                 <w:color w:val="000000" w:themeColor="text1"/>
                 <w:shd w:val="clear" w:color="auto" w:fill="FFFFFF"/>
               </w:rPr>
-              <w:t xml:space="preserve"> the failed files. </w:t>
-            </w:r>
-            <w:r>
-              <w:rPr>
-                <w:rFonts w:ascii="Aptos" w:hAnsi="Aptos" w:cs="Segoe UI"/>
-                <w:color w:val="000000" w:themeColor="text1"/>
-                <w:shd w:val="clear" w:color="auto" w:fill="FFFFFF"/>
-              </w:rPr>
-              <w:t xml:space="preserve"> T</w:t>
+              <w:t xml:space="preserve"> the failed files</w:t>
+            </w:r>
+            <w:r>
+              <w:rPr>
+                <w:rFonts w:ascii="Aptos" w:hAnsi="Aptos" w:cs="Segoe UI"/>
+                <w:color w:val="000000" w:themeColor="text1"/>
+                <w:shd w:val="clear" w:color="auto" w:fill="FFFFFF"/>
+              </w:rPr>
+              <w:t xml:space="preserve"> with a single click</w:t>
+            </w:r>
+            <w:r>
+              <w:rPr>
+                <w:rFonts w:ascii="Aptos" w:hAnsi="Aptos" w:cs="Segoe UI"/>
+                <w:color w:val="000000" w:themeColor="text1"/>
+                <w:shd w:val="clear" w:color="auto" w:fill="FFFFFF"/>
+              </w:rPr>
+              <w:t xml:space="preserve">. </w:t>
+            </w:r>
+            <w:r>
+              <w:rPr>
+                <w:rFonts w:ascii="Aptos" w:hAnsi="Aptos" w:cs="Segoe UI"/>
+                <w:color w:val="000000" w:themeColor="text1"/>
+                <w:shd w:val="clear" w:color="auto" w:fill="FFFFFF"/>
+              </w:rPr>
+              <w:t xml:space="preserve"> </w:t>
+            </w:r>
+            <w:r>
+              <w:rPr>
+                <w:rFonts w:ascii="Aptos" w:hAnsi="Aptos" w:cs="Segoe UI"/>
+                <w:color w:val="000000" w:themeColor="text1"/>
+                <w:shd w:val="clear" w:color="auto" w:fill="FFFFFF"/>
+              </w:rPr>
+              <w:t xml:space="preserve">For details, refer to </w:t>
+            </w:r>
+            <w:hyperlink r:id="rId7" w:history="1">
+              <w:r>
+                <w:rPr>
+                  <w:rStyle w:val="Hyperlink"/>
+                  <w:rFonts w:ascii="Aptos" w:hAnsi="Aptos" w:cs="Segoe UI"/>
+                  <w:shd w:val="clear" w:color="auto" w:fill="FFFFFF"/>
+                </w:rPr>
+                <w:t>Retrying a Failed or Canceled Google Drive Download via the GUI</w:t>
+              </w:r>
+            </w:hyperlink>
+            <w:r>
+              <w:rPr>
+                <w:rFonts w:ascii="Aptos" w:hAnsi="Aptos" w:cs="Segoe UI"/>
+                <w:color w:val="000000" w:themeColor="text1"/>
+                <w:shd w:val="clear" w:color="auto" w:fill="FFFFFF"/>
+              </w:rPr>
+              <w:t xml:space="preserve">. </w:t>
+            </w:r>
+            <w:r>
+              <w:rPr>
+                <w:rFonts w:ascii="Aptos" w:hAnsi="Aptos" w:cs="Segoe UI"/>
+                <w:color w:val="000000" w:themeColor="text1"/>
+                <w:shd w:val="clear" w:color="auto" w:fill="FFFFFF"/>
+              </w:rPr>
+              <w:t>T</w:t>
             </w:r>
             <w:r>
               <w:rPr>
@@ -4280,7 +4346,7 @@
               </w:rPr>
               <w:t xml:space="preserve"> </w:t>
             </w:r>
-            <w:hyperlink r:id="rId7" w:history="1">
+            <w:hyperlink r:id="rId8" w:history="1">
               <w:r>
                 <w:rPr>
                   <w:rStyle w:val="Hyperlink"/>
@@ -4430,239 +4496,6 @@
               </w:rPr>
               <w:t xml:space="preserve">, visit </w:t>
             </w:r>
-            <w:hyperlink r:id="rId8" w:history="1">
-              <w:r>
-                <w:rPr>
-                  <w:rStyle w:val="Hyperlink"/>
-                  <w:rFonts w:ascii="Aptos" w:hAnsi="Aptos" w:cstheme="minorHAnsi"/>
-                </w:rPr>
-                <w:t>https://wiki.nci.nih.gov/display/DMEdoc/DME+User+Guide</w:t>
-              </w:r>
-            </w:hyperlink>
-            <w:r>
-              <w:rPr>
-                <w:rStyle w:val="Hyperlink"/>
-                <w:rFonts w:ascii="Aptos" w:hAnsi="Aptos" w:cstheme="minorHAnsi"/>
-              </w:rPr>
-              <w:t>.</w:t>
-            </w:r>
-          </w:p>
-          <w:p>
-            <w:pPr>
-              <w:rPr>
-                <w:rFonts w:ascii="Aptos" w:hAnsi="Aptos" w:cstheme="minorHAnsi"/>
-              </w:rPr>
-            </w:pPr>
-          </w:p>
-          <w:p>
-            <w:pPr>
-              <w:rPr>
-                <w:rFonts w:ascii="Aptos" w:hAnsi="Aptos" w:cstheme="minorHAnsi"/>
-              </w:rPr>
-            </w:pPr>
-            <w:r>
-              <w:rPr>
-                <w:rFonts w:ascii="Aptos" w:hAnsi="Aptos" w:cstheme="minorHAnsi"/>
-              </w:rPr>
-              <w:t xml:space="preserve">You can access </w:t>
-            </w:r>
-            <w:r>
-              <w:rPr>
-                <w:rFonts w:ascii="Aptos" w:hAnsi="Aptos" w:cstheme="minorHAnsi"/>
-              </w:rPr>
-              <w:t xml:space="preserve">the </w:t>
-            </w:r>
-            <w:r>
-              <w:rPr>
-                <w:rFonts w:ascii="Aptos" w:hAnsi="Aptos" w:cstheme="minorHAnsi"/>
-              </w:rPr>
-              <w:t xml:space="preserve">Swagger </w:t>
-            </w:r>
-            <w:r>
-              <w:rPr>
-                <w:rFonts w:ascii="Aptos" w:hAnsi="Aptos" w:cstheme="minorHAnsi"/>
-              </w:rPr>
-              <w:t xml:space="preserve">API </w:t>
-            </w:r>
-            <w:r>
-              <w:rPr>
-                <w:rFonts w:ascii="Aptos" w:hAnsi="Aptos" w:cstheme="minorHAnsi"/>
-              </w:rPr>
-              <w:t>s</w:t>
-            </w:r>
-            <w:r>
-              <w:rPr>
-                <w:rFonts w:ascii="Aptos" w:hAnsi="Aptos" w:cstheme="minorHAnsi"/>
-              </w:rPr>
-              <w:t>pecification</w:t>
-            </w:r>
-            <w:r>
-              <w:rPr>
-                <w:rFonts w:ascii="Aptos" w:hAnsi="Aptos" w:cstheme="minorHAnsi"/>
-              </w:rPr>
-              <w:t xml:space="preserve"> for the DME REST APIs </w:t>
-            </w:r>
-            <w:r>
-              <w:rPr>
-                <w:rFonts w:ascii="Aptos" w:hAnsi="Aptos" w:cstheme="minorHAnsi"/>
-              </w:rPr>
-              <w:t xml:space="preserve">through the </w:t>
-            </w:r>
-            <w:r>
-              <w:rPr>
-                <w:rFonts w:ascii="Aptos" w:hAnsi="Aptos" w:cstheme="minorHAnsi"/>
-                <w:i/>
-                <w:iCs/>
-              </w:rPr>
-              <w:t>API Specification</w:t>
-            </w:r>
-            <w:r>
-              <w:rPr>
-                <w:rFonts w:ascii="Aptos" w:hAnsi="Aptos" w:cstheme="minorHAnsi"/>
-              </w:rPr>
-              <w:t xml:space="preserve"> menu</w:t>
-            </w:r>
-            <w:r>
-              <w:rPr>
-                <w:rFonts w:ascii="Aptos" w:hAnsi="Aptos" w:cstheme="minorHAnsi"/>
-              </w:rPr>
-              <w:t xml:space="preserve"> item on the Help menu</w:t>
-            </w:r>
-            <w:r>
-              <w:rPr>
-                <w:rFonts w:ascii="Aptos" w:hAnsi="Aptos" w:cstheme="minorHAnsi"/>
-              </w:rPr>
-              <w:t xml:space="preserve"> of the DME </w:t>
-            </w:r>
-            <w:r>
-              <w:rPr>
-                <w:rFonts w:ascii="Aptos" w:hAnsi="Aptos" w:cstheme="minorHAnsi"/>
-              </w:rPr>
-              <w:t>w</w:t>
-            </w:r>
-            <w:r>
-              <w:rPr>
-                <w:rFonts w:ascii="Aptos" w:hAnsi="Aptos" w:cstheme="minorHAnsi"/>
-              </w:rPr>
-              <w:t xml:space="preserve">eb </w:t>
-            </w:r>
-            <w:r>
-              <w:rPr>
-                <w:rFonts w:ascii="Aptos" w:hAnsi="Aptos" w:cstheme="minorHAnsi"/>
-              </w:rPr>
-              <w:t>a</w:t>
-            </w:r>
-            <w:r>
-              <w:rPr>
-                <w:rFonts w:ascii="Aptos" w:hAnsi="Aptos" w:cstheme="minorHAnsi"/>
-              </w:rPr>
-              <w:t>pplication</w:t>
-            </w:r>
-            <w:r>
-              <w:rPr>
-                <w:rFonts w:ascii="Aptos" w:hAnsi="Aptos" w:cstheme="minorHAnsi"/>
-              </w:rPr>
-              <w:t>.</w:t>
-            </w:r>
-          </w:p>
-          <w:bookmarkEnd w:id="3"/>
-          <w:p>
-            <w:pPr>
-              <w:rPr>
-                <w:rFonts w:ascii="Aptos" w:hAnsi="Aptos" w:cstheme="minorHAnsi"/>
-              </w:rPr>
-            </w:pPr>
-          </w:p>
-          <w:p>
-            <w:pPr>
-              <w:pStyle w:val="Heading1"/>
-              <w:rPr>
-                <w:rFonts w:ascii="Aptos" w:hAnsi="Aptos"/>
-                <w:sz w:val="24"/>
-                <w:szCs w:val="24"/>
-              </w:rPr>
-            </w:pPr>
-            <w:r>
-              <w:rPr>
-                <w:rFonts w:ascii="Aptos" w:hAnsi="Aptos"/>
-                <w:sz w:val="24"/>
-                <w:szCs w:val="24"/>
-              </w:rPr>
-              <w:t>Re</w:t>
-            </w:r>
-            <w:r>
-              <w:rPr>
-                <w:rFonts w:ascii="Aptos" w:hAnsi="Aptos"/>
-                <w:sz w:val="24"/>
-                <w:szCs w:val="24"/>
-              </w:rPr>
-              <w:t>sources</w:t>
-            </w:r>
-          </w:p>
-          <w:p>
-            <w:pPr>
-              <w:rPr>
-                <w:rFonts w:ascii="Aptos" w:hAnsi="Aptos" w:cstheme="minorHAnsi"/>
-              </w:rPr>
-            </w:pPr>
-          </w:p>
-          <w:p>
-            <w:pPr>
-              <w:rPr>
-                <w:rFonts w:ascii="Aptos" w:hAnsi="Aptos" w:cstheme="minorHAnsi"/>
-              </w:rPr>
-            </w:pPr>
-            <w:r>
-              <w:rPr>
-                <w:rFonts w:ascii="Aptos" w:hAnsi="Aptos" w:cstheme="minorHAnsi"/>
-              </w:rPr>
-              <w:t>The following URLs access web pages relevant to</w:t>
-            </w:r>
-            <w:r>
-              <w:rPr>
-                <w:rFonts w:ascii="Aptos" w:hAnsi="Aptos" w:cstheme="minorHAnsi"/>
-              </w:rPr>
-              <w:t xml:space="preserve"> HPC DME</w:t>
-            </w:r>
-            <w:r>
-              <w:rPr>
-                <w:rFonts w:ascii="Aptos" w:hAnsi="Aptos" w:cstheme="minorHAnsi"/>
-              </w:rPr>
-              <w:t>.</w:t>
-            </w:r>
-          </w:p>
-          <w:p>
-            <w:pPr>
-              <w:rPr>
-                <w:rFonts w:ascii="Aptos" w:hAnsi="Aptos" w:cstheme="minorHAnsi"/>
-              </w:rPr>
-            </w:pPr>
-          </w:p>
-          <w:p>
-            <w:pPr>
-              <w:rPr>
-                <w:rFonts w:ascii="Aptos" w:hAnsi="Aptos" w:cstheme="minorHAnsi"/>
-              </w:rPr>
-            </w:pPr>
-            <w:r>
-              <w:rPr>
-                <w:rFonts w:ascii="Aptos" w:hAnsi="Aptos" w:cstheme="minorHAnsi"/>
-              </w:rPr>
-              <w:t xml:space="preserve">DME </w:t>
-            </w:r>
-            <w:r>
-              <w:rPr>
-                <w:rFonts w:ascii="Aptos" w:hAnsi="Aptos" w:cstheme="minorHAnsi"/>
-              </w:rPr>
-              <w:t xml:space="preserve">User Guide </w:t>
-            </w:r>
-          </w:p>
-          <w:p>
-            <w:pPr>
-              <w:rPr>
-                <w:rFonts w:ascii="Aptos" w:hAnsi="Aptos" w:cstheme="minorHAnsi"/>
-              </w:rPr>
-            </w:pPr>
             <w:hyperlink r:id="rId9" w:history="1">
               <w:r>
                 <w:rPr>
@@ -4672,6 +4505,239 @@
                 <w:t>https://wiki.nci.nih.gov/display/DMEdoc/DME+User+Guide</w:t>
               </w:r>
             </w:hyperlink>
+            <w:r>
+              <w:rPr>
+                <w:rStyle w:val="Hyperlink"/>
+                <w:rFonts w:ascii="Aptos" w:hAnsi="Aptos" w:cstheme="minorHAnsi"/>
+              </w:rPr>
+              <w:t>.</w:t>
+            </w:r>
+          </w:p>
+          <w:p>
+            <w:pPr>
+              <w:rPr>
+                <w:rFonts w:ascii="Aptos" w:hAnsi="Aptos" w:cstheme="minorHAnsi"/>
+              </w:rPr>
+            </w:pPr>
+          </w:p>
+          <w:p>
+            <w:pPr>
+              <w:rPr>
+                <w:rFonts w:ascii="Aptos" w:hAnsi="Aptos" w:cstheme="minorHAnsi"/>
+              </w:rPr>
+            </w:pPr>
+            <w:r>
+              <w:rPr>
+                <w:rFonts w:ascii="Aptos" w:hAnsi="Aptos" w:cstheme="minorHAnsi"/>
+              </w:rPr>
+              <w:t xml:space="preserve">You can access </w:t>
+            </w:r>
+            <w:r>
+              <w:rPr>
+                <w:rFonts w:ascii="Aptos" w:hAnsi="Aptos" w:cstheme="minorHAnsi"/>
+              </w:rPr>
+              <w:t xml:space="preserve">the </w:t>
+            </w:r>
+            <w:r>
+              <w:rPr>
+                <w:rFonts w:ascii="Aptos" w:hAnsi="Aptos" w:cstheme="minorHAnsi"/>
+              </w:rPr>
+              <w:t xml:space="preserve">Swagger </w:t>
+            </w:r>
+            <w:r>
+              <w:rPr>
+                <w:rFonts w:ascii="Aptos" w:hAnsi="Aptos" w:cstheme="minorHAnsi"/>
+              </w:rPr>
+              <w:t xml:space="preserve">API </w:t>
+            </w:r>
+            <w:r>
+              <w:rPr>
+                <w:rFonts w:ascii="Aptos" w:hAnsi="Aptos" w:cstheme="minorHAnsi"/>
+              </w:rPr>
+              <w:t>s</w:t>
+            </w:r>
+            <w:r>
+              <w:rPr>
+                <w:rFonts w:ascii="Aptos" w:hAnsi="Aptos" w:cstheme="minorHAnsi"/>
+              </w:rPr>
+              <w:t>pecification</w:t>
+            </w:r>
+            <w:r>
+              <w:rPr>
+                <w:rFonts w:ascii="Aptos" w:hAnsi="Aptos" w:cstheme="minorHAnsi"/>
+              </w:rPr>
+              <w:t xml:space="preserve"> for the DME REST APIs </w:t>
+            </w:r>
+            <w:r>
+              <w:rPr>
+                <w:rFonts w:ascii="Aptos" w:hAnsi="Aptos" w:cstheme="minorHAnsi"/>
+              </w:rPr>
+              <w:t xml:space="preserve">through the </w:t>
+            </w:r>
+            <w:r>
+              <w:rPr>
+                <w:rFonts w:ascii="Aptos" w:hAnsi="Aptos" w:cstheme="minorHAnsi"/>
+                <w:i/>
+                <w:iCs/>
+              </w:rPr>
+              <w:t>API Specification</w:t>
+            </w:r>
+            <w:r>
+              <w:rPr>
+                <w:rFonts w:ascii="Aptos" w:hAnsi="Aptos" w:cstheme="minorHAnsi"/>
+              </w:rPr>
+              <w:t xml:space="preserve"> menu</w:t>
+            </w:r>
+            <w:r>
+              <w:rPr>
+                <w:rFonts w:ascii="Aptos" w:hAnsi="Aptos" w:cstheme="minorHAnsi"/>
+              </w:rPr>
+              <w:t xml:space="preserve"> item on the Help menu</w:t>
+            </w:r>
+            <w:r>
+              <w:rPr>
+                <w:rFonts w:ascii="Aptos" w:hAnsi="Aptos" w:cstheme="minorHAnsi"/>
+              </w:rPr>
+              <w:t xml:space="preserve"> of the DME </w:t>
+            </w:r>
+            <w:r>
+              <w:rPr>
+                <w:rFonts w:ascii="Aptos" w:hAnsi="Aptos" w:cstheme="minorHAnsi"/>
+              </w:rPr>
+              <w:t>w</w:t>
+            </w:r>
+            <w:r>
+              <w:rPr>
+                <w:rFonts w:ascii="Aptos" w:hAnsi="Aptos" w:cstheme="minorHAnsi"/>
+              </w:rPr>
+              <w:t xml:space="preserve">eb </w:t>
+            </w:r>
+            <w:r>
+              <w:rPr>
+                <w:rFonts w:ascii="Aptos" w:hAnsi="Aptos" w:cstheme="minorHAnsi"/>
+              </w:rPr>
+              <w:t>a</w:t>
+            </w:r>
+            <w:r>
+              <w:rPr>
+                <w:rFonts w:ascii="Aptos" w:hAnsi="Aptos" w:cstheme="minorHAnsi"/>
+              </w:rPr>
+              <w:t>pplication</w:t>
+            </w:r>
+            <w:r>
+              <w:rPr>
+                <w:rFonts w:ascii="Aptos" w:hAnsi="Aptos" w:cstheme="minorHAnsi"/>
+              </w:rPr>
+              <w:t>.</w:t>
+            </w:r>
+          </w:p>
+          <w:bookmarkEnd w:id="3"/>
+          <w:p>
+            <w:pPr>
+              <w:rPr>
+                <w:rFonts w:ascii="Aptos" w:hAnsi="Aptos" w:cstheme="minorHAnsi"/>
+              </w:rPr>
+            </w:pPr>
+          </w:p>
+          <w:p>
+            <w:pPr>
+              <w:pStyle w:val="Heading1"/>
+              <w:rPr>
+                <w:rFonts w:ascii="Aptos" w:hAnsi="Aptos"/>
+                <w:sz w:val="24"/>
+                <w:szCs w:val="24"/>
+              </w:rPr>
+            </w:pPr>
+            <w:r>
+              <w:rPr>
+                <w:rFonts w:ascii="Aptos" w:hAnsi="Aptos"/>
+                <w:sz w:val="24"/>
+                <w:szCs w:val="24"/>
+              </w:rPr>
+              <w:t>Re</w:t>
+            </w:r>
+            <w:r>
+              <w:rPr>
+                <w:rFonts w:ascii="Aptos" w:hAnsi="Aptos"/>
+                <w:sz w:val="24"/>
+                <w:szCs w:val="24"/>
+              </w:rPr>
+              <w:t>sources</w:t>
+            </w:r>
+          </w:p>
+          <w:p>
+            <w:pPr>
+              <w:rPr>
+                <w:rFonts w:ascii="Aptos" w:hAnsi="Aptos" w:cstheme="minorHAnsi"/>
+              </w:rPr>
+            </w:pPr>
+          </w:p>
+          <w:p>
+            <w:pPr>
+              <w:rPr>
+                <w:rFonts w:ascii="Aptos" w:hAnsi="Aptos" w:cstheme="minorHAnsi"/>
+              </w:rPr>
+            </w:pPr>
+            <w:r>
+              <w:rPr>
+                <w:rFonts w:ascii="Aptos" w:hAnsi="Aptos" w:cstheme="minorHAnsi"/>
+              </w:rPr>
+              <w:t>The following URLs access web pages relevant to</w:t>
+            </w:r>
+            <w:r>
+              <w:rPr>
+                <w:rFonts w:ascii="Aptos" w:hAnsi="Aptos" w:cstheme="minorHAnsi"/>
+              </w:rPr>
+              <w:t xml:space="preserve"> HPC DME</w:t>
+            </w:r>
+            <w:r>
+              <w:rPr>
+                <w:rFonts w:ascii="Aptos" w:hAnsi="Aptos" w:cstheme="minorHAnsi"/>
+              </w:rPr>
+              <w:t>.</w:t>
+            </w:r>
+          </w:p>
+          <w:p>
+            <w:pPr>
+              <w:rPr>
+                <w:rFonts w:ascii="Aptos" w:hAnsi="Aptos" w:cstheme="minorHAnsi"/>
+              </w:rPr>
+            </w:pPr>
+          </w:p>
+          <w:p>
+            <w:pPr>
+              <w:rPr>
+                <w:rFonts w:ascii="Aptos" w:hAnsi="Aptos" w:cstheme="minorHAnsi"/>
+              </w:rPr>
+            </w:pPr>
+            <w:r>
+              <w:rPr>
+                <w:rFonts w:ascii="Aptos" w:hAnsi="Aptos" w:cstheme="minorHAnsi"/>
+              </w:rPr>
+              <w:t xml:space="preserve">DME </w:t>
+            </w:r>
+            <w:r>
+              <w:rPr>
+                <w:rFonts w:ascii="Aptos" w:hAnsi="Aptos" w:cstheme="minorHAnsi"/>
+              </w:rPr>
+              <w:t xml:space="preserve">User Guide </w:t>
+            </w:r>
+          </w:p>
+          <w:p>
+            <w:pPr>
+              <w:rPr>
+                <w:rFonts w:ascii="Aptos" w:hAnsi="Aptos" w:cstheme="minorHAnsi"/>
+              </w:rPr>
+            </w:pPr>
+            <w:hyperlink r:id="rId10" w:history="1">
+              <w:r>
+                <w:rPr>
+                  <w:rStyle w:val="Hyperlink"/>
+                  <w:rFonts w:ascii="Aptos" w:hAnsi="Aptos" w:cstheme="minorHAnsi"/>
+                </w:rPr>
+                <w:t>https://wiki.nci.nih.gov/display/DMEdoc/DME+User+Guide</w:t>
+              </w:r>
+            </w:hyperlink>
           </w:p>
           <w:p>
             <w:pPr>
@@ -4705,7 +4771,7 @@
                 <w:rFonts w:ascii="Aptos" w:hAnsi="Aptos" w:cstheme="minorHAnsi"/>
               </w:rPr>
             </w:pPr>
-            <w:hyperlink r:id="rId10" w:history="1">
+            <w:hyperlink r:id="rId11" w:history="1">
               <w:r>
                 <w:rPr>
                   <w:rStyle w:val="Hyperlink"/>
@@ -4741,7 +4807,7 @@
                 <w:rFonts w:ascii="Aptos" w:hAnsi="Aptos" w:cstheme="minorHAnsi"/>
               </w:rPr>
             </w:pPr>
-            <w:hyperlink r:id="rId11" w:history="1">
+            <w:hyperlink r:id="rId12" w:history="1">
               <w:r>
                 <w:rPr>
                   <w:rStyle w:val="Hyperlink"/>
@@ -4777,7 +4843,7 @@
                 <w:rFonts w:ascii="Aptos" w:hAnsi="Aptos" w:cstheme="minorHAnsi"/>
               </w:rPr>
             </w:pPr>
-            <w:hyperlink r:id="rId12" w:history="1">
+            <w:hyperlink r:id="rId13" w:history="1">
               <w:r>
                 <w:rPr>
                   <w:rStyle w:val="Hyperlink"/>
@@ -4843,7 +4909,7 @@
                 <w:rFonts w:ascii="Aptos" w:hAnsi="Aptos" w:cstheme="minorHAnsi"/>
               </w:rPr>
             </w:pPr>
-            <w:hyperlink r:id="rId13" w:history="1">
+            <w:hyperlink r:id="rId14" w:history="1">
               <w:r>
                 <w:rPr>
                   <w:rStyle w:val="Hyperlink"/>

</xml_diff>